<commit_message>
update strategy of technology
</commit_message>
<xml_diff>
--- a/III.2- Strategy/Technology/Strategy about technology v-3.docx
+++ b/III.2- Strategy/Technology/Strategy about technology v-3.docx
@@ -217,6 +217,8 @@
           <w:lang w:val="en-US"/>
         </w:rPr>
       </w:pPr>
+      <w:bookmarkStart w:id="0" w:name="_GoBack"/>
+      <w:bookmarkEnd w:id="0"/>
     </w:p>
     <w:p>
       <w:pPr>
@@ -242,28 +244,27 @@
     </w:p>
     <w:p>
       <w:pPr>
-        <w:rPr>
-          <w:b/>
-          <w:lang w:val="en-US"/>
-        </w:rPr>
-      </w:pPr>
-      <w:r>
-        <w:rPr>
-          <w:b/>
+        <w:jc w:val="both"/>
+        <w:rPr>
+          <w:lang w:val="en-US"/>
+        </w:rPr>
+      </w:pPr>
+      <w:r>
+        <w:rPr>
           <w:noProof/>
           <w:lang w:eastAsia="tr-TR"/>
         </w:rPr>
         <w:drawing>
-          <wp:anchor distT="0" distB="0" distL="114300" distR="114300" simplePos="0" relativeHeight="251665408" behindDoc="0" locked="0" layoutInCell="1" allowOverlap="1" wp14:anchorId="3B48D107" wp14:editId="7387DAF2">
+          <wp:anchor distT="0" distB="0" distL="114300" distR="114300" simplePos="0" relativeHeight="251665408" behindDoc="0" locked="0" layoutInCell="1" allowOverlap="1" wp14:anchorId="1370440C" wp14:editId="54EF3136">
             <wp:simplePos x="0" y="0"/>
             <wp:positionH relativeFrom="margin">
-              <wp:align>left</wp:align>
+              <wp:posOffset>1978660</wp:posOffset>
             </wp:positionH>
             <wp:positionV relativeFrom="paragraph">
-              <wp:posOffset>373380</wp:posOffset>
+              <wp:posOffset>24765</wp:posOffset>
             </wp:positionV>
-            <wp:extent cx="5762625" cy="3429000"/>
-            <wp:effectExtent l="19050" t="19050" r="28575" b="19050"/>
+            <wp:extent cx="3969385" cy="2362200"/>
+            <wp:effectExtent l="19050" t="19050" r="12065" b="19050"/>
             <wp:wrapSquare wrapText="bothSides"/>
             <wp:docPr id="1" name="Picture 1" descr="C:\Users\Emre\AppData\Local\Microsoft\Windows\INetCache\Content.Word\charging time.png"/>
             <wp:cNvGraphicFramePr>
@@ -294,7 +295,7 @@
                   <pic:spPr bwMode="auto">
                     <a:xfrm>
                       <a:off x="0" y="0"/>
-                      <a:ext cx="5762625" cy="3429000"/>
+                      <a:ext cx="3969385" cy="2362200"/>
                     </a:xfrm>
                     <a:prstGeom prst="rect">
                       <a:avLst/>
@@ -318,137 +319,50 @@
           </wp:anchor>
         </w:drawing>
       </w:r>
-    </w:p>
-    <w:p>
-      <w:pPr>
-        <w:rPr>
-          <w:b/>
-          <w:lang w:val="en-US"/>
-        </w:rPr>
-      </w:pPr>
-      <w:r>
-        <w:rPr>
-          <w:noProof/>
-        </w:rPr>
-        <w:pict>
-          <v:shape id="_x0000_s1035" type="#_x0000_t75" style="position:absolute;margin-left:159.4pt;margin-top:301.55pt;width:293.6pt;height:292.5pt;z-index:251667456;mso-position-horizontal-relative:text;mso-position-vertical-relative:text;mso-width-relative:page;mso-height-relative:page" stroked="t">
-            <v:imagedata r:id="rId9" o:title="Untasitled"/>
-            <w10:wrap type="square"/>
-          </v:shape>
-        </w:pict>
-      </w:r>
-      <w:r>
-        <w:rPr>
-          <w:b/>
-          <w:lang w:val="en-US"/>
-        </w:rPr>
-        <w:t>Home battery</w:t>
-      </w:r>
-    </w:p>
-    <w:p>
-      <w:pPr>
-        <w:jc w:val="both"/>
-        <w:rPr>
-          <w:b/>
-          <w:lang w:val="en-US"/>
-        </w:rPr>
-      </w:pPr>
-      <w:r>
-        <w:rPr>
-          <w:lang w:val="en-US"/>
-        </w:rPr>
-        <w:t xml:space="preserve">Tesla Energy developed an innovative product as home battery that </w:t>
-      </w:r>
-      <w:r>
-        <w:rPr>
-          <w:lang w:val="en-US"/>
-        </w:rPr>
-        <w:t xml:space="preserve">is </w:t>
-      </w:r>
-      <w:r>
-        <w:rPr>
-          <w:lang w:val="en-US"/>
-        </w:rPr>
-        <w:t xml:space="preserve">called </w:t>
-      </w:r>
-      <w:proofErr w:type="spellStart"/>
-      <w:r>
-        <w:rPr>
-          <w:lang w:val="en-US"/>
-        </w:rPr>
-        <w:t>Powerwall</w:t>
-      </w:r>
-      <w:proofErr w:type="spellEnd"/>
-      <w:r>
-        <w:rPr>
-          <w:lang w:val="en-US"/>
-        </w:rPr>
-        <w:t xml:space="preserve">. </w:t>
-      </w:r>
-      <w:r>
-        <w:rPr>
-          <w:lang w:val="en-US"/>
-        </w:rPr>
-        <w:t>“</w:t>
-      </w:r>
-      <w:r>
-        <w:rPr>
-          <w:i/>
-          <w:lang w:val="en-US"/>
-        </w:rPr>
-        <w:t xml:space="preserve">Home battery that charges using electricity generated from solar panels, or when utility rates are low, and powers your home in the evening. </w:t>
-      </w:r>
-      <w:proofErr w:type="spellStart"/>
-      <w:r>
-        <w:rPr>
-          <w:i/>
-          <w:lang w:val="en-US"/>
-        </w:rPr>
-        <w:t>Powerwall</w:t>
-      </w:r>
-      <w:proofErr w:type="spellEnd"/>
-      <w:r>
-        <w:rPr>
-          <w:i/>
-          <w:lang w:val="en-US"/>
-        </w:rPr>
-        <w:t xml:space="preserve"> offers independence from the utility grid and the security of an emergency backup. Without a home battery, excess solar energy is often sold to the power company and purchased back in the evening. This mismatch adds demand on power plants and increases carbon emissions. </w:t>
-      </w:r>
-      <w:proofErr w:type="spellStart"/>
-      <w:r>
-        <w:rPr>
-          <w:i/>
-          <w:lang w:val="en-US"/>
-        </w:rPr>
-        <w:t>Powerwall</w:t>
-      </w:r>
-      <w:proofErr w:type="spellEnd"/>
-      <w:r>
-        <w:rPr>
-          <w:i/>
-          <w:lang w:val="en-US"/>
-        </w:rPr>
-        <w:t xml:space="preserve"> bridges this gap between renewable energy supply and demand by making your home’s solar energy available to you </w:t>
-      </w:r>
+      <w:r>
+        <w:rPr>
+          <w:lang w:val="en-US"/>
+        </w:rPr>
+        <w:t xml:space="preserve">Charging </w:t>
+      </w:r>
+      <w:r>
+        <w:rPr>
+          <w:lang w:val="en-US"/>
+        </w:rPr>
+        <w:t xml:space="preserve">speed is the key factor for EVs market. It becomes better every new technological advancements. Yet, fast DC chargers are very expensive at present. Latest EVs battery capacities are good enough compared with desired all-electric range according to researches. Only disadvantage of EVs in this case is charging speed. Decreasing cost of fast DC chargers with developments in manufacturing these systems will </w:t>
+      </w:r>
+      <w:r>
+        <w:rPr>
+          <w:lang w:val="en-US"/>
+        </w:rPr>
+        <w:t>provide big advantage for EVs and EVs charging station market.</w:t>
+      </w:r>
+    </w:p>
+    <w:p>
+      <w:pPr>
+        <w:rPr>
+          <w:b/>
+          <w:lang w:val="en-US"/>
+        </w:rPr>
+      </w:pPr>
       <w:r>
         <w:rPr>
           <w:i/>
           <w:noProof/>
           <w:lang w:eastAsia="tr-TR"/>
         </w:rPr>
-        <w:lastRenderedPageBreak/>
         <mc:AlternateContent>
           <mc:Choice Requires="wps">
             <w:drawing>
-              <wp:anchor distT="91440" distB="91440" distL="114300" distR="114300" simplePos="0" relativeHeight="251669504" behindDoc="0" locked="0" layoutInCell="1" allowOverlap="1" wp14:anchorId="6B61D43F" wp14:editId="231861D6">
+              <wp:anchor distT="91440" distB="91440" distL="114300" distR="114300" simplePos="0" relativeHeight="251669504" behindDoc="0" locked="0" layoutInCell="1" allowOverlap="1" wp14:anchorId="1C1018E1" wp14:editId="30972FF4">
                 <wp:simplePos x="0" y="0"/>
                 <wp:positionH relativeFrom="margin">
                   <wp:align>right</wp:align>
                 </wp:positionH>
                 <wp:positionV relativeFrom="paragraph">
-                  <wp:posOffset>0</wp:posOffset>
+                  <wp:posOffset>48260</wp:posOffset>
                 </wp:positionV>
-                <wp:extent cx="3474720" cy="1403985"/>
+                <wp:extent cx="3781425" cy="1403985"/>
                 <wp:effectExtent l="0" t="0" r="0" b="0"/>
                 <wp:wrapSquare wrapText="bothSides"/>
                 <wp:docPr id="307" name="Text Box 2"/>
@@ -464,7 +378,7 @@
                       <wps:spPr bwMode="auto">
                         <a:xfrm>
                           <a:off x="0" y="0"/>
-                          <a:ext cx="3474720" cy="1403985"/>
+                          <a:ext cx="3781425" cy="1403985"/>
                         </a:xfrm>
                         <a:prstGeom prst="rect">
                           <a:avLst/>
@@ -587,7 +501,7 @@
                   </a:graphicData>
                 </a:graphic>
                 <wp14:sizeRelH relativeFrom="margin">
-                  <wp14:pctWidth>58500</wp14:pctWidth>
+                  <wp14:pctWidth>0</wp14:pctWidth>
                 </wp14:sizeRelH>
                 <wp14:sizeRelV relativeFrom="margin">
                   <wp14:pctHeight>20000</wp14:pctHeight>
@@ -597,11 +511,11 @@
           </mc:Choice>
           <mc:Fallback>
             <w:pict>
-              <v:shapetype w14:anchorId="6B61D43F" id="_x0000_t202" coordsize="21600,21600" o:spt="202" path="m,l,21600r21600,l21600,xe">
+              <v:shapetype w14:anchorId="1C1018E1" id="_x0000_t202" coordsize="21600,21600" o:spt="202" path="m,l,21600r21600,l21600,xe">
                 <v:stroke joinstyle="miter"/>
                 <v:path gradientshapeok="t" o:connecttype="rect"/>
               </v:shapetype>
-              <v:shape id="Text Box 2" o:spid="_x0000_s1026" type="#_x0000_t202" style="position:absolute;left:0;text-align:left;margin-left:222.4pt;margin-top:0;width:273.6pt;height:110.55pt;z-index:251669504;visibility:visible;mso-wrap-style:square;mso-width-percent:585;mso-height-percent:200;mso-wrap-distance-left:9pt;mso-wrap-distance-top:7.2pt;mso-wrap-distance-right:9pt;mso-wrap-distance-bottom:7.2pt;mso-position-horizontal:right;mso-position-horizontal-relative:margin;mso-position-vertical:absolute;mso-position-vertical-relative:text;mso-width-percent:585;mso-height-percent:200;mso-width-relative:margin;mso-height-relative:margin;v-text-anchor:top" o:gfxdata="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" filled="f" stroked="f">
+              <v:shape id="Text Box 2" o:spid="_x0000_s1026" type="#_x0000_t202" style="position:absolute;margin-left:246.55pt;margin-top:3.8pt;width:297.75pt;height:110.55pt;z-index:251669504;visibility:visible;mso-wrap-style:square;mso-width-percent:0;mso-height-percent:200;mso-wrap-distance-left:9pt;mso-wrap-distance-top:7.2pt;mso-wrap-distance-right:9pt;mso-wrap-distance-bottom:7.2pt;mso-position-horizontal:right;mso-position-horizontal-relative:margin;mso-position-vertical:absolute;mso-position-vertical-relative:text;mso-width-percent:0;mso-height-percent:200;mso-width-relative:margin;mso-height-relative:margin;v-text-anchor:top" o:gfxdata="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" filled="f" stroked="f">
                 <v:textbox style="mso-fit-shape-to-text:t">
                   <w:txbxContent>
                     <w:p>
@@ -700,18 +614,7 @@
                           <w:sz w:val="24"/>
                           <w:szCs w:val="24"/>
                         </w:rPr>
-                        <w:t xml:space="preserve"> not just connect grid to buy and sell electricity but also communicate and cooperate with home batteries to manage energy supply and demand of a house as being player of energy market.</w:t>
-                      </w:r>
-                      <w:r>
-                        <w:rPr>
-                          <w:b/>
-                          <w:i/>
-                          <w:iCs/>
-                          <w:color w:val="70AD47" w:themeColor="accent6"/>
-                          <w:sz w:val="24"/>
-                          <w:szCs w:val="24"/>
-                        </w:rPr>
-                        <w:t>]</w:t>
+                        <w:t xml:space="preserve"> not just connect grid to buy and sell electricity but also communicate and cooperate with home batteries to manage energy supply and demand of a house as being player of energy market.]</w:t>
                       </w:r>
                     </w:p>
                   </w:txbxContent>
@@ -724,10 +627,123 @@
       </w:r>
       <w:r>
         <w:rPr>
+          <w:b/>
+          <w:lang w:val="en-US"/>
+        </w:rPr>
+        <w:t>Home battery</w:t>
+      </w:r>
+    </w:p>
+    <w:p>
+      <w:pPr>
+        <w:jc w:val="both"/>
+        <w:rPr>
+          <w:b/>
+          <w:lang w:val="en-US"/>
+        </w:rPr>
+      </w:pPr>
+      <w:r>
+        <w:rPr>
+          <w:noProof/>
+        </w:rPr>
+        <w:pict>
+          <v:shape id="_x0000_s1035" type="#_x0000_t75" style="position:absolute;left:0;text-align:left;margin-left:159.4pt;margin-top:84.2pt;width:293.6pt;height:292.5pt;z-index:251667456;mso-position-horizontal-relative:text;mso-position-vertical-relative:text;mso-width-relative:page;mso-height-relative:page" stroked="t">
+            <v:imagedata r:id="rId9" o:title="Untasitled"/>
+            <w10:wrap type="square"/>
+          </v:shape>
+        </w:pict>
+      </w:r>
+      <w:r>
+        <w:rPr>
+          <w:lang w:val="en-US"/>
+        </w:rPr>
+        <w:t xml:space="preserve">Tesla Energy developed an innovative product as home battery that </w:t>
+      </w:r>
+      <w:r>
+        <w:rPr>
+          <w:lang w:val="en-US"/>
+        </w:rPr>
+        <w:t xml:space="preserve">is </w:t>
+      </w:r>
+      <w:r>
+        <w:rPr>
+          <w:lang w:val="en-US"/>
+        </w:rPr>
+        <w:t xml:space="preserve">called </w:t>
+      </w:r>
+      <w:proofErr w:type="spellStart"/>
+      <w:r>
+        <w:rPr>
+          <w:lang w:val="en-US"/>
+        </w:rPr>
+        <w:t>Powerwall</w:t>
+      </w:r>
+      <w:proofErr w:type="spellEnd"/>
+      <w:r>
+        <w:rPr>
+          <w:lang w:val="en-US"/>
+        </w:rPr>
+        <w:t xml:space="preserve">. </w:t>
+      </w:r>
+      <w:r>
+        <w:rPr>
+          <w:lang w:val="en-US"/>
+        </w:rPr>
+        <w:t>“</w:t>
+      </w:r>
+      <w:r>
+        <w:rPr>
           <w:i/>
           <w:lang w:val="en-US"/>
         </w:rPr>
-        <w:t>when you need it.</w:t>
+        <w:t xml:space="preserve">Home battery that charges using electricity generated from solar panels, or when utility rates are low, and powers your home in the evening. </w:t>
+      </w:r>
+      <w:proofErr w:type="spellStart"/>
+      <w:r>
+        <w:rPr>
+          <w:i/>
+          <w:lang w:val="en-US"/>
+        </w:rPr>
+        <w:t>Powerwall</w:t>
+      </w:r>
+      <w:proofErr w:type="spellEnd"/>
+      <w:r>
+        <w:rPr>
+          <w:i/>
+          <w:lang w:val="en-US"/>
+        </w:rPr>
+        <w:t xml:space="preserve"> offers independence from the utility grid and the security of an emergency backup. Without a home battery, excess solar energy is often sold to the power company and purchased back in the evening. This mismatch adds demand on power plants and increases carbon emissions. </w:t>
+      </w:r>
+      <w:proofErr w:type="spellStart"/>
+      <w:r>
+        <w:rPr>
+          <w:i/>
+          <w:lang w:val="en-US"/>
+        </w:rPr>
+        <w:t>Powerwall</w:t>
+      </w:r>
+      <w:proofErr w:type="spellEnd"/>
+      <w:r>
+        <w:rPr>
+          <w:i/>
+          <w:lang w:val="en-US"/>
+        </w:rPr>
+        <w:t xml:space="preserve"> bridges this gap between renewable energy supply and </w:t>
+      </w:r>
+      <w:proofErr w:type="gramStart"/>
+      <w:r>
+        <w:rPr>
+          <w:i/>
+          <w:lang w:val="en-US"/>
+        </w:rPr>
+        <w:t>demand</w:t>
+      </w:r>
+      <w:proofErr w:type="gramEnd"/>
+      <w:r>
+        <w:rPr>
+          <w:i/>
+          <w:lang w:val="en-US"/>
+        </w:rPr>
+        <w:t xml:space="preserve"> by making your home’s solar energy available to you when you need it.</w:t>
       </w:r>
       <w:r>
         <w:rPr>
@@ -761,7 +777,14 @@
         <w:rPr>
           <w:lang w:val="en-US"/>
         </w:rPr>
-        <w:t xml:space="preserve">innovative factor will have great impact on our understanding about energy market and grid systems most probably. After this kind of home batteries become common, EVs charger will not be just a bridge between grid and EVs. There will be </w:t>
+        <w:t xml:space="preserve">innovative factor will have great impact on our understanding about energy market and grid systems most probably. After this </w:t>
+      </w:r>
+      <w:r>
+        <w:rPr>
+          <w:lang w:val="en-US"/>
+        </w:rPr>
+        <w:lastRenderedPageBreak/>
+        <w:t xml:space="preserve">kind of home batteries become common, EVs charger will not be just a bridge between grid and EVs. There will be </w:t>
       </w:r>
       <w:r>
         <w:rPr>
@@ -823,8 +846,6 @@
         </w:rPr>
         <w:t>Maintenance of charging stations requires diverse process according to type of station. It seem that advancements of these systems’ technology in the future may require high skilled labor but low cost of spare parts because of developments on manufacturing EVs charging stations.</w:t>
       </w:r>
-      <w:bookmarkStart w:id="0" w:name="_GoBack"/>
-      <w:bookmarkEnd w:id="0"/>
     </w:p>
     <w:p>
       <w:pPr>
@@ -1801,7 +1822,7 @@
 </file>
 
 <file path=customXml/itemProps1.xml><?xml version="1.0" encoding="utf-8"?>
-<ds:datastoreItem xmlns:ds="http://schemas.openxmlformats.org/officeDocument/2006/customXml" ds:itemID="{2DA806AE-B2A3-4324-AAD7-BDEEABDA3E18}">
+<ds:datastoreItem xmlns:ds="http://schemas.openxmlformats.org/officeDocument/2006/customXml" ds:itemID="{CBF2282C-E228-48C3-B9FA-07069693285C}">
   <ds:schemaRefs>
     <ds:schemaRef ds:uri="http://schemas.openxmlformats.org/officeDocument/2006/bibliography"/>
   </ds:schemaRefs>

</xml_diff>